<commit_message>
new pit2/documents templates update
</commit_message>
<xml_diff>
--- a/src/booq_document_factory/templates/docx/KW_OSOB.docx
+++ b/src/booq_document_factory/templates/docx/KW_OSOB.docx
@@ -93,7 +93,6 @@
       <w:proofErr w:type="gramStart"/>
       <w:r>
         <w:rPr>
-          <w:spacing w:val="-2"/>
           <w:sz w:val="24"/>
         </w:rPr>
         <w:t xml:space="preserve">{{ </w:t>
@@ -101,7 +100,6 @@
       <w:proofErr w:type="spellStart"/>
       <w:r>
         <w:rPr>
-          <w:spacing w:val="-2"/>
           <w:sz w:val="24"/>
         </w:rPr>
         <w:t>employeeFirstName</w:t>
@@ -110,7 +108,6 @@
       <w:proofErr w:type="gramEnd"/>
       <w:r>
         <w:rPr>
-          <w:spacing w:val="-2"/>
           <w:sz w:val="24"/>
         </w:rPr>
         <w:t xml:space="preserve"> }} </w:t>
@@ -118,7 +115,6 @@
       <w:proofErr w:type="gramStart"/>
       <w:r>
         <w:rPr>
-          <w:spacing w:val="-2"/>
           <w:sz w:val="24"/>
         </w:rPr>
         <w:t xml:space="preserve">{{ </w:t>
@@ -126,7 +122,6 @@
       <w:proofErr w:type="spellStart"/>
       <w:r>
         <w:rPr>
-          <w:spacing w:val="-2"/>
           <w:sz w:val="24"/>
         </w:rPr>
         <w:t>employeeLastName</w:t>
@@ -135,7 +130,6 @@
       <w:proofErr w:type="gramEnd"/>
       <w:r>
         <w:rPr>
-          <w:spacing w:val="-2"/>
           <w:sz w:val="24"/>
         </w:rPr>
         <w:t xml:space="preserve"> }}</w:t>
@@ -178,7 +172,6 @@
       <w:proofErr w:type="gramStart"/>
       <w:r>
         <w:rPr>
-          <w:spacing w:val="-2"/>
           <w:sz w:val="24"/>
         </w:rPr>
         <w:t xml:space="preserve">{{ </w:t>
@@ -186,7 +179,6 @@
       <w:proofErr w:type="spellStart"/>
       <w:r>
         <w:rPr>
-          <w:spacing w:val="-2"/>
           <w:sz w:val="24"/>
         </w:rPr>
         <w:t>employeeAddress</w:t>
@@ -195,7 +187,6 @@
       <w:proofErr w:type="gramEnd"/>
       <w:r>
         <w:rPr>
-          <w:spacing w:val="-2"/>
           <w:sz w:val="24"/>
         </w:rPr>
         <w:t xml:space="preserve"> }}, {{</w:t>
@@ -204,7 +195,6 @@
       <w:proofErr w:type="gramStart"/>
       <w:r>
         <w:rPr>
-          <w:spacing w:val="-2"/>
           <w:sz w:val="24"/>
         </w:rPr>
         <w:t>employeePostalCode</w:t>
@@ -212,18 +202,30 @@
       <w:proofErr w:type="spellEnd"/>
       <w:r>
         <w:rPr>
-          <w:spacing w:val="-2"/>
-          <w:sz w:val="24"/>
-        </w:rPr>
-        <w:t xml:space="preserve"> }</w:t>
-      </w:r>
+          <w:sz w:val="24"/>
+        </w:rPr>
+        <w:t xml:space="preserve"> }}</w:t>
+      </w:r>
+      <w:r>
+        <w:rPr>
+          <w:sz w:val="24"/>
+        </w:rPr>
+        <w:t xml:space="preserve">{{ </w:t>
+      </w:r>
+      <w:proofErr w:type="spellStart"/>
+      <w:r>
+        <w:rPr>
+          <w:sz w:val="24"/>
+        </w:rPr>
+        <w:t>employeeCity</w:t>
+      </w:r>
+      <w:proofErr w:type="spellEnd"/>
       <w:proofErr w:type="gramEnd"/>
       <w:r>
         <w:rPr>
-          <w:spacing w:val="-2"/>
-          <w:sz w:val="24"/>
-        </w:rPr>
-        <w:t>}</w:t>
+          <w:sz w:val="24"/>
+        </w:rPr>
+        <w:t xml:space="preserve"> }}</w:t>
       </w:r>
     </w:p>
     <w:p>
@@ -258,7 +260,14 @@
         <w:rPr>
           <w:sz w:val="24"/>
         </w:rPr>
-        <w:t>w przypadku jego braku – rodzaj i numer dokumentu potwierdzającego tożsamość)</w:t>
+        <w:t xml:space="preserve">w przypadku jego braku – rodzaj i numer dokumentu potwierdzającego </w:t>
+      </w:r>
+      <w:proofErr w:type="gramStart"/>
+      <w:r>
+        <w:rPr>
+          <w:sz w:val="24"/>
+        </w:rPr>
+        <w:t>tożsamość)</w:t>
       </w:r>
       <w:r>
         <w:rPr>
@@ -281,6 +290,7 @@
         <w:t>employeePesel</w:t>
       </w:r>
       <w:proofErr w:type="spellEnd"/>
+      <w:proofErr w:type="gramEnd"/>
       <w:r>
         <w:rPr>
           <w:sz w:val="24"/>

</xml_diff>